<commit_message>
add everything i can write, but no code for that
</commit_message>
<xml_diff>
--- a/Proposal/Report 2 - Update from proposal.docx
+++ b/Proposal/Report 2 - Update from proposal.docx
@@ -298,7 +298,82 @@
       </w:pPr>
       <w:r>
         <w:lastRenderedPageBreak/>
+        <w:t>The language models – whole view</w:t>
+      </w:r>
+      <w:r>
+        <w:t xml:space="preserve"> of the LSTM</w:t>
+      </w:r>
+      <w:r>
+        <w:t xml:space="preserve"> model</w:t>
+      </w:r>
+      <w:r>
+        <w:t>:</w:t>
+      </w:r>
+    </w:p>
+    <w:p>
+      <w:r>
+        <w:rPr>
+          <w:noProof/>
+        </w:rPr>
+        <w:drawing>
+          <wp:inline distT="0" distB="0" distL="0" distR="0" wp14:anchorId="6DB5A9D9" wp14:editId="1537C557">
+            <wp:extent cx="5943600" cy="2183118"/>
+            <wp:effectExtent l="0" t="0" r="0" b="8255"/>
+            <wp:docPr id="9" name="图片 9" descr="C:\Users\Lj\AppData\Local\Temp\1519101769(1).png"/>
+            <wp:cNvGraphicFramePr>
+              <a:graphicFrameLocks xmlns:a="http://schemas.openxmlformats.org/drawingml/2006/main" noChangeAspect="1"/>
+            </wp:cNvGraphicFramePr>
+            <a:graphic xmlns:a="http://schemas.openxmlformats.org/drawingml/2006/main">
+              <a:graphicData uri="http://schemas.openxmlformats.org/drawingml/2006/picture">
+                <pic:pic xmlns:pic="http://schemas.openxmlformats.org/drawingml/2006/picture">
+                  <pic:nvPicPr>
+                    <pic:cNvPr id="0" name="Picture 1" descr="C:\Users\Lj\AppData\Local\Temp\1519101769(1).png"/>
+                    <pic:cNvPicPr>
+                      <a:picLocks noChangeAspect="1" noChangeArrowheads="1"/>
+                    </pic:cNvPicPr>
+                  </pic:nvPicPr>
+                  <pic:blipFill>
+                    <a:blip r:embed="rId7">
+                      <a:extLst>
+                        <a:ext uri="{28A0092B-C50C-407E-A947-70E740481C1C}">
+                          <a14:useLocalDpi xmlns:a14="http://schemas.microsoft.com/office/drawing/2010/main" val="0"/>
+                        </a:ext>
+                      </a:extLst>
+                    </a:blip>
+                    <a:srcRect/>
+                    <a:stretch>
+                      <a:fillRect/>
+                    </a:stretch>
+                  </pic:blipFill>
+                  <pic:spPr bwMode="auto">
+                    <a:xfrm>
+                      <a:off x="0" y="0"/>
+                      <a:ext cx="5943600" cy="2183118"/>
+                    </a:xfrm>
+                    <a:prstGeom prst="rect">
+                      <a:avLst/>
+                    </a:prstGeom>
+                    <a:noFill/>
+                    <a:ln>
+                      <a:noFill/>
+                    </a:ln>
+                  </pic:spPr>
+                </pic:pic>
+              </a:graphicData>
+            </a:graphic>
+          </wp:inline>
+        </w:drawing>
+      </w:r>
+    </w:p>
+    <w:p>
+      <w:pPr>
+        <w:pStyle w:val="1"/>
+      </w:pPr>
+      <w:r>
         <w:t>The language models – one cell of the LSTM model</w:t>
+      </w:r>
+      <w:r>
+        <w:t>:</w:t>
       </w:r>
     </w:p>
     <w:p>
@@ -322,7 +397,7 @@
                     <pic:cNvPicPr/>
                   </pic:nvPicPr>
                   <pic:blipFill>
-                    <a:blip r:embed="rId7"/>
+                    <a:blip r:embed="rId8"/>
                     <a:stretch>
                       <a:fillRect/>
                     </a:stretch>
@@ -349,7 +424,25 @@
         <w:t>We are using LSTM with for</w:t>
       </w:r>
       <w:r>
-        <w:t xml:space="preserve">get gate and recently introduced peephole connections. Forget gates were shown to be essential for problems involving continual or very long input strings. Peephole connections allow the gates to access the CEC of the same memory block. </w:t>
+        <w:t xml:space="preserve">get gate and recently introduced peephole connections. </w:t>
+      </w:r>
+      <w:r>
+        <w:rPr>
+          <w:highlight w:val="yellow"/>
+        </w:rPr>
+        <w:t>Forget gates</w:t>
+      </w:r>
+      <w:r>
+        <w:t xml:space="preserve"> were shown to be essential for problems involving continual or very long input strings. </w:t>
+      </w:r>
+      <w:r>
+        <w:rPr>
+          <w:highlight w:val="yellow"/>
+        </w:rPr>
+        <w:t>Peephole</w:t>
+      </w:r>
+      <w:r>
+        <w:t xml:space="preserve"> connections allow the gates to access the CEC of the same memory block. </w:t>
       </w:r>
     </w:p>
     <w:p>
@@ -483,6 +576,7 @@
     </w:p>
     <w:p>
       <w:r>
+        <w:lastRenderedPageBreak/>
         <w:t xml:space="preserve">Output gate activation </w:t>
       </w:r>
       <m:oMath>
@@ -550,14 +644,6 @@
     </w:p>
     <w:p>
       <w:pPr>
-        <w:ind w:left="360"/>
-      </w:pPr>
-      <w:bookmarkStart w:id="0" w:name="_GoBack"/>
-      <w:bookmarkEnd w:id="0"/>
-    </w:p>
-    <w:p/>
-    <w:p>
-      <w:pPr>
         <w:pStyle w:val="1"/>
       </w:pPr>
       <w:r>
@@ -587,11 +673,532 @@
       </w:r>
     </w:p>
     <w:p>
+      <w:r>
+        <w:t>There are 7 kinds of regular language models, and express by DFA:</w:t>
+      </w:r>
+    </w:p>
+    <w:p>
+      <w:pPr>
+        <w:jc w:val="center"/>
+      </w:pPr>
+      <w:r>
+        <w:rPr>
+          <w:noProof/>
+        </w:rPr>
+        <w:drawing>
+          <wp:inline distT="0" distB="0" distL="0" distR="0" wp14:anchorId="1149445A" wp14:editId="709CE46B">
+            <wp:extent cx="5305425" cy="1562100"/>
+            <wp:effectExtent l="0" t="0" r="9525" b="0"/>
+            <wp:docPr id="2" name="图片 2" descr="图片包含 剪贴画&#10;&#10;已生成高可信度的说明"/>
+            <wp:cNvGraphicFramePr>
+              <a:graphicFrameLocks xmlns:a="http://schemas.openxmlformats.org/drawingml/2006/main" noChangeAspect="1"/>
+            </wp:cNvGraphicFramePr>
+            <a:graphic xmlns:a="http://schemas.openxmlformats.org/drawingml/2006/main">
+              <a:graphicData uri="http://schemas.openxmlformats.org/drawingml/2006/picture">
+                <pic:pic xmlns:pic="http://schemas.openxmlformats.org/drawingml/2006/picture">
+                  <pic:nvPicPr>
+                    <pic:cNvPr id="2" name="DFA_0.jpg"/>
+                    <pic:cNvPicPr/>
+                  </pic:nvPicPr>
+                  <pic:blipFill rotWithShape="1">
+                    <a:blip r:embed="rId9">
+                      <a:extLst>
+                        <a:ext uri="{28A0092B-C50C-407E-A947-70E740481C1C}">
+                          <a14:useLocalDpi xmlns:a14="http://schemas.microsoft.com/office/drawing/2010/main" val="0"/>
+                        </a:ext>
+                      </a:extLst>
+                    </a:blip>
+                    <a:srcRect b="45333"/>
+                    <a:stretch/>
+                  </pic:blipFill>
+                  <pic:spPr bwMode="auto">
+                    <a:xfrm>
+                      <a:off x="0" y="0"/>
+                      <a:ext cx="5305425" cy="1562100"/>
+                    </a:xfrm>
+                    <a:prstGeom prst="rect">
+                      <a:avLst/>
+                    </a:prstGeom>
+                    <a:ln>
+                      <a:noFill/>
+                    </a:ln>
+                    <a:extLst>
+                      <a:ext uri="{53640926-AAD7-44D8-BBD7-CCE9431645EC}">
+                        <a14:shadowObscured xmlns:a14="http://schemas.microsoft.com/office/drawing/2010/main"/>
+                      </a:ext>
+                    </a:extLst>
+                  </pic:spPr>
+                </pic:pic>
+              </a:graphicData>
+            </a:graphic>
+          </wp:inline>
+        </w:drawing>
+      </w:r>
+      <w:r>
+        <w:rPr>
+          <w:noProof/>
+        </w:rPr>
+        <w:drawing>
+          <wp:inline distT="0" distB="0" distL="0" distR="0" wp14:anchorId="4D7E7C34" wp14:editId="1ABDA9F8">
+            <wp:extent cx="5305425" cy="1737360"/>
+            <wp:effectExtent l="0" t="0" r="9525" b="0"/>
+            <wp:docPr id="3" name="图片 3"/>
+            <wp:cNvGraphicFramePr>
+              <a:graphicFrameLocks xmlns:a="http://schemas.openxmlformats.org/drawingml/2006/main" noChangeAspect="1"/>
+            </wp:cNvGraphicFramePr>
+            <a:graphic xmlns:a="http://schemas.openxmlformats.org/drawingml/2006/main">
+              <a:graphicData uri="http://schemas.openxmlformats.org/drawingml/2006/picture">
+                <pic:pic xmlns:pic="http://schemas.openxmlformats.org/drawingml/2006/picture">
+                  <pic:nvPicPr>
+                    <pic:cNvPr id="3" name="DFA_1.jpg"/>
+                    <pic:cNvPicPr/>
+                  </pic:nvPicPr>
+                  <pic:blipFill rotWithShape="1">
+                    <a:blip r:embed="rId10">
+                      <a:extLst>
+                        <a:ext uri="{28A0092B-C50C-407E-A947-70E740481C1C}">
+                          <a14:useLocalDpi xmlns:a14="http://schemas.microsoft.com/office/drawing/2010/main" val="0"/>
+                        </a:ext>
+                      </a:extLst>
+                    </a:blip>
+                    <a:srcRect b="39200"/>
+                    <a:stretch/>
+                  </pic:blipFill>
+                  <pic:spPr bwMode="auto">
+                    <a:xfrm>
+                      <a:off x="0" y="0"/>
+                      <a:ext cx="5305425" cy="1737360"/>
+                    </a:xfrm>
+                    <a:prstGeom prst="rect">
+                      <a:avLst/>
+                    </a:prstGeom>
+                    <a:ln>
+                      <a:noFill/>
+                    </a:ln>
+                    <a:extLst>
+                      <a:ext uri="{53640926-AAD7-44D8-BBD7-CCE9431645EC}">
+                        <a14:shadowObscured xmlns:a14="http://schemas.microsoft.com/office/drawing/2010/main"/>
+                      </a:ext>
+                    </a:extLst>
+                  </pic:spPr>
+                </pic:pic>
+              </a:graphicData>
+            </a:graphic>
+          </wp:inline>
+        </w:drawing>
+      </w:r>
+      <w:r>
+        <w:rPr>
+          <w:noProof/>
+        </w:rPr>
+        <w:drawing>
+          <wp:inline distT="0" distB="0" distL="0" distR="0" wp14:anchorId="4FA7C190" wp14:editId="79A96981">
+            <wp:extent cx="5305425" cy="1691640"/>
+            <wp:effectExtent l="0" t="0" r="9525" b="3810"/>
+            <wp:docPr id="4" name="图片 4" descr="图片包含 剪贴画&#10;&#10;已生成高可信度的说明"/>
+            <wp:cNvGraphicFramePr>
+              <a:graphicFrameLocks xmlns:a="http://schemas.openxmlformats.org/drawingml/2006/main" noChangeAspect="1"/>
+            </wp:cNvGraphicFramePr>
+            <a:graphic xmlns:a="http://schemas.openxmlformats.org/drawingml/2006/main">
+              <a:graphicData uri="http://schemas.openxmlformats.org/drawingml/2006/picture">
+                <pic:pic xmlns:pic="http://schemas.openxmlformats.org/drawingml/2006/picture">
+                  <pic:nvPicPr>
+                    <pic:cNvPr id="4" name="DFA_2.jpg"/>
+                    <pic:cNvPicPr/>
+                  </pic:nvPicPr>
+                  <pic:blipFill rotWithShape="1">
+                    <a:blip r:embed="rId11">
+                      <a:extLst>
+                        <a:ext uri="{28A0092B-C50C-407E-A947-70E740481C1C}">
+                          <a14:useLocalDpi xmlns:a14="http://schemas.microsoft.com/office/drawing/2010/main" val="0"/>
+                        </a:ext>
+                      </a:extLst>
+                    </a:blip>
+                    <a:srcRect b="40800"/>
+                    <a:stretch/>
+                  </pic:blipFill>
+                  <pic:spPr bwMode="auto">
+                    <a:xfrm>
+                      <a:off x="0" y="0"/>
+                      <a:ext cx="5305425" cy="1691640"/>
+                    </a:xfrm>
+                    <a:prstGeom prst="rect">
+                      <a:avLst/>
+                    </a:prstGeom>
+                    <a:ln>
+                      <a:noFill/>
+                    </a:ln>
+                    <a:extLst>
+                      <a:ext uri="{53640926-AAD7-44D8-BBD7-CCE9431645EC}">
+                        <a14:shadowObscured xmlns:a14="http://schemas.microsoft.com/office/drawing/2010/main"/>
+                      </a:ext>
+                    </a:extLst>
+                  </pic:spPr>
+                </pic:pic>
+              </a:graphicData>
+            </a:graphic>
+          </wp:inline>
+        </w:drawing>
+      </w:r>
+      <w:r>
+        <w:rPr>
+          <w:noProof/>
+        </w:rPr>
+        <w:lastRenderedPageBreak/>
+        <w:drawing>
+          <wp:inline distT="0" distB="0" distL="0" distR="0" wp14:anchorId="4A8DA2E7" wp14:editId="33C3896A">
+            <wp:extent cx="5305425" cy="1661160"/>
+            <wp:effectExtent l="0" t="0" r="9525" b="0"/>
+            <wp:docPr id="5" name="图片 5" descr="图片包含 剪贴画&#10;&#10;已生成高可信度的说明"/>
+            <wp:cNvGraphicFramePr>
+              <a:graphicFrameLocks xmlns:a="http://schemas.openxmlformats.org/drawingml/2006/main" noChangeAspect="1"/>
+            </wp:cNvGraphicFramePr>
+            <a:graphic xmlns:a="http://schemas.openxmlformats.org/drawingml/2006/main">
+              <a:graphicData uri="http://schemas.openxmlformats.org/drawingml/2006/picture">
+                <pic:pic xmlns:pic="http://schemas.openxmlformats.org/drawingml/2006/picture">
+                  <pic:nvPicPr>
+                    <pic:cNvPr id="5" name="DFA_3.jpg"/>
+                    <pic:cNvPicPr/>
+                  </pic:nvPicPr>
+                  <pic:blipFill rotWithShape="1">
+                    <a:blip r:embed="rId12">
+                      <a:extLst>
+                        <a:ext uri="{28A0092B-C50C-407E-A947-70E740481C1C}">
+                          <a14:useLocalDpi xmlns:a14="http://schemas.microsoft.com/office/drawing/2010/main" val="0"/>
+                        </a:ext>
+                      </a:extLst>
+                    </a:blip>
+                    <a:srcRect b="41867"/>
+                    <a:stretch/>
+                  </pic:blipFill>
+                  <pic:spPr bwMode="auto">
+                    <a:xfrm>
+                      <a:off x="0" y="0"/>
+                      <a:ext cx="5305425" cy="1661160"/>
+                    </a:xfrm>
+                    <a:prstGeom prst="rect">
+                      <a:avLst/>
+                    </a:prstGeom>
+                    <a:ln>
+                      <a:noFill/>
+                    </a:ln>
+                    <a:extLst>
+                      <a:ext uri="{53640926-AAD7-44D8-BBD7-CCE9431645EC}">
+                        <a14:shadowObscured xmlns:a14="http://schemas.microsoft.com/office/drawing/2010/main"/>
+                      </a:ext>
+                    </a:extLst>
+                  </pic:spPr>
+                </pic:pic>
+              </a:graphicData>
+            </a:graphic>
+          </wp:inline>
+        </w:drawing>
+      </w:r>
+      <w:r>
+        <w:rPr>
+          <w:noProof/>
+        </w:rPr>
+        <w:drawing>
+          <wp:inline distT="0" distB="0" distL="0" distR="0" wp14:anchorId="2BC9D2F3" wp14:editId="6DA5A174">
+            <wp:extent cx="5305425" cy="1432560"/>
+            <wp:effectExtent l="0" t="0" r="9525" b="0"/>
+            <wp:docPr id="6" name="图片 6"/>
+            <wp:cNvGraphicFramePr>
+              <a:graphicFrameLocks xmlns:a="http://schemas.openxmlformats.org/drawingml/2006/main" noChangeAspect="1"/>
+            </wp:cNvGraphicFramePr>
+            <a:graphic xmlns:a="http://schemas.openxmlformats.org/drawingml/2006/main">
+              <a:graphicData uri="http://schemas.openxmlformats.org/drawingml/2006/picture">
+                <pic:pic xmlns:pic="http://schemas.openxmlformats.org/drawingml/2006/picture">
+                  <pic:nvPicPr>
+                    <pic:cNvPr id="6" name="DFA_4.jpg"/>
+                    <pic:cNvPicPr/>
+                  </pic:nvPicPr>
+                  <pic:blipFill rotWithShape="1">
+                    <a:blip r:embed="rId13">
+                      <a:extLst>
+                        <a:ext uri="{28A0092B-C50C-407E-A947-70E740481C1C}">
+                          <a14:useLocalDpi xmlns:a14="http://schemas.microsoft.com/office/drawing/2010/main" val="0"/>
+                        </a:ext>
+                      </a:extLst>
+                    </a:blip>
+                    <a:srcRect b="49867"/>
+                    <a:stretch/>
+                  </pic:blipFill>
+                  <pic:spPr bwMode="auto">
+                    <a:xfrm>
+                      <a:off x="0" y="0"/>
+                      <a:ext cx="5305425" cy="1432560"/>
+                    </a:xfrm>
+                    <a:prstGeom prst="rect">
+                      <a:avLst/>
+                    </a:prstGeom>
+                    <a:ln>
+                      <a:noFill/>
+                    </a:ln>
+                    <a:extLst>
+                      <a:ext uri="{53640926-AAD7-44D8-BBD7-CCE9431645EC}">
+                        <a14:shadowObscured xmlns:a14="http://schemas.microsoft.com/office/drawing/2010/main"/>
+                      </a:ext>
+                    </a:extLst>
+                  </pic:spPr>
+                </pic:pic>
+              </a:graphicData>
+            </a:graphic>
+          </wp:inline>
+        </w:drawing>
+      </w:r>
+      <w:r>
+        <w:rPr>
+          <w:noProof/>
+        </w:rPr>
+        <w:drawing>
+          <wp:inline distT="0" distB="0" distL="0" distR="0" wp14:anchorId="13041302" wp14:editId="30C0AB6A">
+            <wp:extent cx="4495800" cy="2293620"/>
+            <wp:effectExtent l="0" t="0" r="0" b="0"/>
+            <wp:docPr id="7" name="图片 7"/>
+            <wp:cNvGraphicFramePr>
+              <a:graphicFrameLocks xmlns:a="http://schemas.openxmlformats.org/drawingml/2006/main" noChangeAspect="1"/>
+            </wp:cNvGraphicFramePr>
+            <a:graphic xmlns:a="http://schemas.openxmlformats.org/drawingml/2006/main">
+              <a:graphicData uri="http://schemas.openxmlformats.org/drawingml/2006/picture">
+                <pic:pic xmlns:pic="http://schemas.openxmlformats.org/drawingml/2006/picture">
+                  <pic:nvPicPr>
+                    <pic:cNvPr id="7" name="DFA_5.jpg"/>
+                    <pic:cNvPicPr/>
+                  </pic:nvPicPr>
+                  <pic:blipFill rotWithShape="1">
+                    <a:blip r:embed="rId14">
+                      <a:extLst>
+                        <a:ext uri="{28A0092B-C50C-407E-A947-70E740481C1C}">
+                          <a14:useLocalDpi xmlns:a14="http://schemas.microsoft.com/office/drawing/2010/main" val="0"/>
+                        </a:ext>
+                      </a:extLst>
+                    </a:blip>
+                    <a:srcRect r="15260" b="19733"/>
+                    <a:stretch/>
+                  </pic:blipFill>
+                  <pic:spPr bwMode="auto">
+                    <a:xfrm>
+                      <a:off x="0" y="0"/>
+                      <a:ext cx="4495800" cy="2293620"/>
+                    </a:xfrm>
+                    <a:prstGeom prst="rect">
+                      <a:avLst/>
+                    </a:prstGeom>
+                    <a:ln>
+                      <a:noFill/>
+                    </a:ln>
+                    <a:extLst>
+                      <a:ext uri="{53640926-AAD7-44D8-BBD7-CCE9431645EC}">
+                        <a14:shadowObscured xmlns:a14="http://schemas.microsoft.com/office/drawing/2010/main"/>
+                      </a:ext>
+                    </a:extLst>
+                  </pic:spPr>
+                </pic:pic>
+              </a:graphicData>
+            </a:graphic>
+          </wp:inline>
+        </w:drawing>
+      </w:r>
+      <w:r>
+        <w:rPr>
+          <w:noProof/>
+        </w:rPr>
+        <w:drawing>
+          <wp:inline distT="0" distB="0" distL="0" distR="0" wp14:anchorId="038C38A3" wp14:editId="3FD0C6AD">
+            <wp:extent cx="4053840" cy="2346960"/>
+            <wp:effectExtent l="0" t="0" r="3810" b="0"/>
+            <wp:docPr id="8" name="图片 8" descr="图片包含 物体, 时钟, 手表&#10;&#10;已生成高可信度的说明"/>
+            <wp:cNvGraphicFramePr>
+              <a:graphicFrameLocks xmlns:a="http://schemas.openxmlformats.org/drawingml/2006/main" noChangeAspect="1"/>
+            </wp:cNvGraphicFramePr>
+            <a:graphic xmlns:a="http://schemas.openxmlformats.org/drawingml/2006/main">
+              <a:graphicData uri="http://schemas.openxmlformats.org/drawingml/2006/picture">
+                <pic:pic xmlns:pic="http://schemas.openxmlformats.org/drawingml/2006/picture">
+                  <pic:nvPicPr>
+                    <pic:cNvPr id="8" name="DFA_6.jpg"/>
+                    <pic:cNvPicPr/>
+                  </pic:nvPicPr>
+                  <pic:blipFill rotWithShape="1">
+                    <a:blip r:embed="rId15">
+                      <a:extLst>
+                        <a:ext uri="{28A0092B-C50C-407E-A947-70E740481C1C}">
+                          <a14:useLocalDpi xmlns:a14="http://schemas.microsoft.com/office/drawing/2010/main" val="0"/>
+                        </a:ext>
+                      </a:extLst>
+                    </a:blip>
+                    <a:srcRect r="23591" b="17867"/>
+                    <a:stretch/>
+                  </pic:blipFill>
+                  <pic:spPr bwMode="auto">
+                    <a:xfrm>
+                      <a:off x="0" y="0"/>
+                      <a:ext cx="4053840" cy="2346960"/>
+                    </a:xfrm>
+                    <a:prstGeom prst="rect">
+                      <a:avLst/>
+                    </a:prstGeom>
+                    <a:ln>
+                      <a:noFill/>
+                    </a:ln>
+                    <a:extLst>
+                      <a:ext uri="{53640926-AAD7-44D8-BBD7-CCE9431645EC}">
+                        <a14:shadowObscured xmlns:a14="http://schemas.microsoft.com/office/drawing/2010/main"/>
+                      </a:ext>
+                    </a:extLst>
+                  </pic:spPr>
+                </pic:pic>
+              </a:graphicData>
+            </a:graphic>
+          </wp:inline>
+        </w:drawing>
+      </w:r>
+    </w:p>
+    <w:p>
+      <w:r>
+        <w:t xml:space="preserve">From each DFA models, each </w:t>
+      </w:r>
+      <w:r>
+        <w:t xml:space="preserve">model we already </w:t>
+      </w:r>
+      <w:r>
+        <w:t xml:space="preserve">get 1000 string as the input data for training. </w:t>
+      </w:r>
+    </w:p>
+    <w:p/>
+    <w:p>
+      <w:r>
+        <w:lastRenderedPageBreak/>
+        <w:t xml:space="preserve">For collecting the non-regular language, </w:t>
+      </w:r>
+      <w:r>
+        <w:t>there are 3 different models</w:t>
+      </w:r>
+    </w:p>
+    <w:p>
+      <w:pPr>
+        <w:pStyle w:val="a4"/>
+        <w:numPr>
+          <w:ilvl w:val="0"/>
+          <w:numId w:val="7"/>
+        </w:numPr>
+      </w:pPr>
+      <w:r>
+        <w:t xml:space="preserve">L1 = { </w:t>
+      </w:r>
+      <m:oMath>
+        <m:sSup>
+          <m:sSupPr>
+            <m:ctrlPr>
+              <w:rPr>
+                <w:rFonts w:ascii="Cambria Math" w:hAnsi="Cambria Math"/>
+                <w:i/>
+              </w:rPr>
+            </m:ctrlPr>
+          </m:sSupPr>
+          <m:e>
+            <m:r>
+              <w:rPr>
+                <w:rFonts w:ascii="Cambria Math" w:hAnsi="Cambria Math"/>
+              </w:rPr>
+              <m:t>0</m:t>
+            </m:r>
+          </m:e>
+          <m:sup>
+            <m:r>
+              <w:rPr>
+                <w:rFonts w:ascii="Cambria Math" w:hAnsi="Cambria Math"/>
+              </w:rPr>
+              <m:t>n</m:t>
+            </m:r>
+          </m:sup>
+        </m:sSup>
+        <m:sSup>
+          <m:sSupPr>
+            <m:ctrlPr>
+              <w:rPr>
+                <w:rFonts w:ascii="Cambria Math" w:hAnsi="Cambria Math"/>
+                <w:i/>
+              </w:rPr>
+            </m:ctrlPr>
+          </m:sSupPr>
+          <m:e>
+            <m:r>
+              <w:rPr>
+                <w:rFonts w:ascii="Cambria Math" w:hAnsi="Cambria Math"/>
+              </w:rPr>
+              <m:t>1</m:t>
+            </m:r>
+          </m:e>
+          <m:sup>
+            <m:r>
+              <w:rPr>
+                <w:rFonts w:ascii="Cambria Math" w:hAnsi="Cambria Math"/>
+              </w:rPr>
+              <m:t>n</m:t>
+            </m:r>
+          </m:sup>
+        </m:sSup>
+      </m:oMath>
+      <w:r>
+        <w:t xml:space="preserve"> | n is a positive integer}</w:t>
+      </w:r>
+    </w:p>
+    <w:p>
+      <w:pPr>
+        <w:pStyle w:val="a4"/>
+        <w:numPr>
+          <w:ilvl w:val="0"/>
+          <w:numId w:val="7"/>
+        </w:numPr>
+      </w:pPr>
+      <w:r>
+        <w:t xml:space="preserve">L2 = {ww | w  </w:t>
+      </w:r>
+      <w:r>
+        <w:t xml:space="preserve">belong to </w:t>
+      </w:r>
+      <w:r>
+        <w:t>{</w:t>
+      </w:r>
+      <w:r>
+        <w:t>0</w:t>
+      </w:r>
+      <w:r>
+        <w:t xml:space="preserve">, </w:t>
+      </w:r>
+      <w:r>
+        <w:t>1</w:t>
+      </w:r>
+      <w:r>
+        <w:t xml:space="preserve"> }* }</w:t>
+      </w:r>
+    </w:p>
+    <w:p>
+      <w:pPr>
+        <w:pStyle w:val="a4"/>
+        <w:numPr>
+          <w:ilvl w:val="0"/>
+          <w:numId w:val="7"/>
+        </w:numPr>
+      </w:pPr>
+      <w:r>
+        <w:t>Let L3 be the set of algebraic expressions involving identifiers x and y, operations + and * and left and right parentheses.</w:t>
+      </w:r>
+      <w:r>
+        <w:t xml:space="preserve"> (Not easy to collect data)</w:t>
+      </w:r>
+    </w:p>
+    <w:p>
+      <w:r>
+        <w:t xml:space="preserve">The case 1 and 2, can also collect 1000 string for training as the non-regular language. </w:t>
+      </w:r>
+    </w:p>
+    <w:p>
       <w:pPr>
         <w:pStyle w:val="1"/>
       </w:pPr>
       <w:r>
-        <w:lastRenderedPageBreak/>
         <w:t>Proof of Concept</w:t>
       </w:r>
       <w:r>
@@ -609,7 +1216,6 @@
         <w:t xml:space="preserve">  After performing an initial proof of concept, the overall project plan may be altered to improve the direction of the project.</w:t>
       </w:r>
     </w:p>
-    <w:p/>
     <w:p>
       <w:pPr>
         <w:pStyle w:val="1"/>
@@ -708,7 +1314,7 @@
       <w:r>
         <w:t xml:space="preserve"> </w:t>
       </w:r>
-      <w:hyperlink r:id="rId8" w:history="1">
+      <w:hyperlink r:id="rId16" w:history="1">
         <w:r>
           <w:rPr>
             <w:rStyle w:val="a7"/>
@@ -732,7 +1338,7 @@
       <w:r>
         <w:t xml:space="preserve">. </w:t>
       </w:r>
-      <w:hyperlink r:id="rId9" w:history="1">
+      <w:hyperlink r:id="rId17" w:history="1">
         <w:r>
           <w:rPr>
             <w:rStyle w:val="a7"/>
@@ -803,16 +1409,10 @@
     <w:p/>
     <w:p/>
     <w:p/>
-    <w:p/>
-    <w:p/>
-    <w:p/>
-    <w:p/>
-    <w:p/>
-    <w:p/>
-    <w:p/>
-    <w:p/>
-    <w:p/>
-    <w:p/>
+    <w:p>
+      <w:bookmarkStart w:id="0" w:name="_GoBack"/>
+      <w:bookmarkEnd w:id="0"/>
+    </w:p>
     <w:p/>
     <w:p/>
     <w:p/>
@@ -967,6 +1567,92 @@
     </w:lvl>
   </w:abstractNum>
   <w:abstractNum w:abstractNumId="1" w15:restartNumberingAfterBreak="0">
+    <w:nsid w:val="11AA488D"/>
+    <w:multiLevelType w:val="multilevel"/>
+    <w:tmpl w:val="0409001D"/>
+    <w:lvl w:ilvl="0">
+      <w:start w:val="1"/>
+      <w:numFmt w:val="decimal"/>
+      <w:lvlText w:val="%1)"/>
+      <w:lvlJc w:val="left"/>
+      <w:pPr>
+        <w:ind w:left="360" w:hanging="360"/>
+      </w:pPr>
+    </w:lvl>
+    <w:lvl w:ilvl="1">
+      <w:start w:val="1"/>
+      <w:numFmt w:val="lowerLetter"/>
+      <w:lvlText w:val="%2)"/>
+      <w:lvlJc w:val="left"/>
+      <w:pPr>
+        <w:ind w:left="720" w:hanging="360"/>
+      </w:pPr>
+    </w:lvl>
+    <w:lvl w:ilvl="2">
+      <w:start w:val="1"/>
+      <w:numFmt w:val="lowerRoman"/>
+      <w:lvlText w:val="%3)"/>
+      <w:lvlJc w:val="left"/>
+      <w:pPr>
+        <w:ind w:left="1080" w:hanging="360"/>
+      </w:pPr>
+    </w:lvl>
+    <w:lvl w:ilvl="3">
+      <w:start w:val="1"/>
+      <w:numFmt w:val="decimal"/>
+      <w:lvlText w:val="(%4)"/>
+      <w:lvlJc w:val="left"/>
+      <w:pPr>
+        <w:ind w:left="1440" w:hanging="360"/>
+      </w:pPr>
+    </w:lvl>
+    <w:lvl w:ilvl="4">
+      <w:start w:val="1"/>
+      <w:numFmt w:val="lowerLetter"/>
+      <w:lvlText w:val="(%5)"/>
+      <w:lvlJc w:val="left"/>
+      <w:pPr>
+        <w:ind w:left="1800" w:hanging="360"/>
+      </w:pPr>
+    </w:lvl>
+    <w:lvl w:ilvl="5">
+      <w:start w:val="1"/>
+      <w:numFmt w:val="lowerRoman"/>
+      <w:lvlText w:val="(%6)"/>
+      <w:lvlJc w:val="left"/>
+      <w:pPr>
+        <w:ind w:left="2160" w:hanging="360"/>
+      </w:pPr>
+    </w:lvl>
+    <w:lvl w:ilvl="6">
+      <w:start w:val="1"/>
+      <w:numFmt w:val="decimal"/>
+      <w:lvlText w:val="%7."/>
+      <w:lvlJc w:val="left"/>
+      <w:pPr>
+        <w:ind w:left="2520" w:hanging="360"/>
+      </w:pPr>
+    </w:lvl>
+    <w:lvl w:ilvl="7">
+      <w:start w:val="1"/>
+      <w:numFmt w:val="lowerLetter"/>
+      <w:lvlText w:val="%8."/>
+      <w:lvlJc w:val="left"/>
+      <w:pPr>
+        <w:ind w:left="2880" w:hanging="360"/>
+      </w:pPr>
+    </w:lvl>
+    <w:lvl w:ilvl="8">
+      <w:start w:val="1"/>
+      <w:numFmt w:val="lowerRoman"/>
+      <w:lvlText w:val="%9."/>
+      <w:lvlJc w:val="left"/>
+      <w:pPr>
+        <w:ind w:left="3240" w:hanging="360"/>
+      </w:pPr>
+    </w:lvl>
+  </w:abstractNum>
+  <w:abstractNum w:abstractNumId="2" w15:restartNumberingAfterBreak="0">
     <w:nsid w:val="3D2F6323"/>
     <w:multiLevelType w:val="hybridMultilevel"/>
     <w:tmpl w:val="F2D0DC4A"/>
@@ -1052,7 +1738,7 @@
       </w:pPr>
     </w:lvl>
   </w:abstractNum>
-  <w:abstractNum w:abstractNumId="2" w15:restartNumberingAfterBreak="0">
+  <w:abstractNum w:abstractNumId="3" w15:restartNumberingAfterBreak="0">
     <w:nsid w:val="41C55C75"/>
     <w:multiLevelType w:val="multilevel"/>
     <w:tmpl w:val="0409001D"/>
@@ -1138,7 +1824,7 @@
       </w:pPr>
     </w:lvl>
   </w:abstractNum>
-  <w:abstractNum w:abstractNumId="3" w15:restartNumberingAfterBreak="0">
+  <w:abstractNum w:abstractNumId="4" w15:restartNumberingAfterBreak="0">
     <w:nsid w:val="5F93427A"/>
     <w:multiLevelType w:val="hybridMultilevel"/>
     <w:tmpl w:val="E8BAB870"/>
@@ -1224,7 +1910,7 @@
       </w:pPr>
     </w:lvl>
   </w:abstractNum>
-  <w:abstractNum w:abstractNumId="4" w15:restartNumberingAfterBreak="0">
+  <w:abstractNum w:abstractNumId="5" w15:restartNumberingAfterBreak="0">
     <w:nsid w:val="6AA16E14"/>
     <w:multiLevelType w:val="hybridMultilevel"/>
     <w:tmpl w:val="7900617A"/>
@@ -1310,7 +1996,7 @@
       </w:pPr>
     </w:lvl>
   </w:abstractNum>
-  <w:abstractNum w:abstractNumId="5" w15:restartNumberingAfterBreak="0">
+  <w:abstractNum w:abstractNumId="6" w15:restartNumberingAfterBreak="0">
     <w:nsid w:val="7C8311C2"/>
     <w:multiLevelType w:val="hybridMultilevel"/>
     <w:tmpl w:val="EA58C6BC"/>
@@ -1424,22 +2110,25 @@
     </w:lvl>
   </w:abstractNum>
   <w:num w:numId="1">
+    <w:abstractNumId w:val="6"/>
+  </w:num>
+  <w:num w:numId="2">
     <w:abstractNumId w:val="5"/>
   </w:num>
-  <w:num w:numId="2">
-    <w:abstractNumId w:val="4"/>
-  </w:num>
   <w:num w:numId="3">
-    <w:abstractNumId w:val="1"/>
+    <w:abstractNumId w:val="2"/>
   </w:num>
   <w:num w:numId="4">
-    <w:abstractNumId w:val="3"/>
+    <w:abstractNumId w:val="4"/>
   </w:num>
   <w:num w:numId="5">
     <w:abstractNumId w:val="0"/>
   </w:num>
   <w:num w:numId="6">
-    <w:abstractNumId w:val="2"/>
+    <w:abstractNumId w:val="3"/>
+  </w:num>
+  <w:num w:numId="7">
+    <w:abstractNumId w:val="1"/>
   </w:num>
 </w:numbering>
 </file>

</xml_diff>